<commit_message>
update some comment, fix edit method from post to PUT
</commit_message>
<xml_diff>
--- a/筆記8_編輯文章頁面.docx
+++ b/筆記8_編輯文章頁面.docx
@@ -503,7 +503,6 @@
     <w:p>
       <w:pPr>
         <w:rPr>
-          <w:rFonts w:hint="eastAsia"/>
           <w:color w:val="FF0000"/>
         </w:rPr>
       </w:pPr>
@@ -548,8 +547,128 @@
           </wp:inline>
         </w:drawing>
       </w:r>
+    </w:p>
+    <w:p>
+      <w:pPr>
+        <w:pBdr>
+          <w:bottom w:val="single" w:sz="6" w:space="1" w:color="auto"/>
+        </w:pBdr>
+        <w:rPr>
+          <w:color w:val="FF0000"/>
+        </w:rPr>
+      </w:pPr>
+    </w:p>
+    <w:p>
+      <w:pPr>
+        <w:rPr>
+          <w:color w:val="FF0000"/>
+        </w:rPr>
+      </w:pPr>
+      <w:r>
+        <w:rPr>
+          <w:rFonts w:hint="eastAsia"/>
+          <w:color w:val="FF0000"/>
+        </w:rPr>
+        <w:t>編輯邏輯</w:t>
+      </w:r>
+      <w:r>
+        <w:rPr>
+          <w:rFonts w:hint="eastAsia"/>
+          <w:color w:val="FF0000"/>
+        </w:rPr>
+        <w:t>採</w:t>
+      </w:r>
       <w:bookmarkStart w:id="0" w:name="_GoBack"/>
       <w:bookmarkEnd w:id="0"/>
+      <w:r>
+        <w:rPr>
+          <w:rFonts w:hint="eastAsia"/>
+          <w:color w:val="FF0000"/>
+        </w:rPr>
+        <w:t>用</w:t>
+      </w:r>
+      <w:r>
+        <w:rPr>
+          <w:color w:val="FF0000"/>
+        </w:rPr>
+        <w:t>PUT</w:t>
+      </w:r>
+      <w:r>
+        <w:rPr>
+          <w:rFonts w:hint="eastAsia"/>
+          <w:color w:val="FF0000"/>
+        </w:rPr>
+        <w:t>方法</w:t>
+      </w:r>
+      <w:r>
+        <w:rPr>
+          <w:rFonts w:hint="eastAsia"/>
+          <w:color w:val="FF0000"/>
+        </w:rPr>
+        <w:t>:</w:t>
+      </w:r>
+    </w:p>
+    <w:p>
+      <w:pPr>
+        <w:rPr>
+          <w:rFonts w:hint="eastAsia"/>
+          <w:color w:val="FF0000"/>
+        </w:rPr>
+      </w:pPr>
+      <w:r>
+        <w:rPr>
+          <w:noProof/>
+          <w:color w:val="FF0000"/>
+        </w:rPr>
+        <w:drawing>
+          <wp:inline distT="0" distB="0" distL="0" distR="0" wp14:anchorId="593C510D" wp14:editId="3F41E924">
+            <wp:extent cx="5274310" cy="1328520"/>
+            <wp:effectExtent l="0" t="0" r="2540" b="5080"/>
+            <wp:docPr id="4" name="圖片 4" descr="C:\Users\user\AppData\Local\Temp\1528525795(1).png"/>
+            <wp:cNvGraphicFramePr>
+              <a:graphicFrameLocks xmlns:a="http://schemas.openxmlformats.org/drawingml/2006/main" noChangeAspect="1"/>
+            </wp:cNvGraphicFramePr>
+            <a:graphic xmlns:a="http://schemas.openxmlformats.org/drawingml/2006/main">
+              <a:graphicData uri="http://schemas.openxmlformats.org/drawingml/2006/picture">
+                <pic:pic xmlns:pic="http://schemas.openxmlformats.org/drawingml/2006/picture">
+                  <pic:nvPicPr>
+                    <pic:cNvPr id="0" name="Picture 1" descr="C:\Users\user\AppData\Local\Temp\1528525795(1).png"/>
+                    <pic:cNvPicPr>
+                      <a:picLocks noChangeAspect="1" noChangeArrowheads="1"/>
+                    </pic:cNvPicPr>
+                  </pic:nvPicPr>
+                  <pic:blipFill>
+                    <a:blip r:embed="rId7">
+                      <a:extLst>
+                        <a:ext uri="{28A0092B-C50C-407E-A947-70E740481C1C}">
+                          <a14:useLocalDpi xmlns:a14="http://schemas.microsoft.com/office/drawing/2010/main" val="0"/>
+                        </a:ext>
+                      </a:extLst>
+                    </a:blip>
+                    <a:srcRect/>
+                    <a:stretch>
+                      <a:fillRect/>
+                    </a:stretch>
+                  </pic:blipFill>
+                  <pic:spPr bwMode="auto">
+                    <a:xfrm>
+                      <a:off x="0" y="0"/>
+                      <a:ext cx="5274310" cy="1328520"/>
+                    </a:xfrm>
+                    <a:prstGeom prst="rect">
+                      <a:avLst/>
+                    </a:prstGeom>
+                    <a:noFill/>
+                    <a:ln>
+                      <a:noFill/>
+                    </a:ln>
+                  </pic:spPr>
+                </pic:pic>
+              </a:graphicData>
+            </a:graphic>
+          </wp:inline>
+        </w:drawing>
+      </w:r>
     </w:p>
     <w:sectPr>
       <w:pgSz w:w="11906" w:h="16838"/>

</xml_diff>

<commit_message>
add edit logic (after edit page, all of varify, logic, redirect are done )
</commit_message>
<xml_diff>
--- a/筆記8_編輯文章頁面.docx
+++ b/筆記8_編輯文章頁面.docx
@@ -75,77 +75,6 @@
             <wp:extent cx="5274310" cy="2966720"/>
             <wp:effectExtent l="0" t="0" r="2540" b="5080"/>
             <wp:docPr id="1" name="圖片 1"/>
-            <wp:cNvGraphicFramePr>
-              <a:graphicFrameLocks xmlns:a="http://schemas.openxmlformats.org/drawingml/2006/main" noChangeAspect="1"/>
-            </wp:cNvGraphicFramePr>
-            <a:graphic xmlns:a="http://schemas.openxmlformats.org/drawingml/2006/main">
-              <a:graphicData uri="http://schemas.openxmlformats.org/drawingml/2006/picture">
-                <pic:pic xmlns:pic="http://schemas.openxmlformats.org/drawingml/2006/picture">
-                  <pic:nvPicPr>
-                    <pic:cNvPr id="1" name=""/>
-                    <pic:cNvPicPr/>
-                  </pic:nvPicPr>
-                  <pic:blipFill>
-                    <a:blip r:embed="rId4"/>
-                    <a:stretch>
-                      <a:fillRect/>
-                    </a:stretch>
-                  </pic:blipFill>
-                  <pic:spPr>
-                    <a:xfrm>
-                      <a:off x="0" y="0"/>
-                      <a:ext cx="5274310" cy="2966720"/>
-                    </a:xfrm>
-                    <a:prstGeom prst="rect">
-                      <a:avLst/>
-                    </a:prstGeom>
-                  </pic:spPr>
-                </pic:pic>
-              </a:graphicData>
-            </a:graphic>
-          </wp:inline>
-        </w:drawing>
-      </w:r>
-    </w:p>
-    <w:p>
-      <w:r>
-        <w:rPr>
-          <w:rFonts w:hint="eastAsia"/>
-        </w:rPr>
-        <w:t>首先</w:t>
-      </w:r>
-      <w:r>
-        <w:rPr>
-          <w:rFonts w:hint="eastAsia"/>
-        </w:rPr>
-        <w:t>g</w:t>
-      </w:r>
-      <w:r>
-        <w:t xml:space="preserve">et </w:t>
-      </w:r>
-      <w:r>
-        <w:rPr>
-          <w:rFonts w:hint="eastAsia"/>
-        </w:rPr>
-        <w:t>頁</w:t>
-      </w:r>
-      <w:r>
-        <w:rPr>
-          <w:rFonts w:hint="eastAsia"/>
-        </w:rPr>
-        <w:t>:</w:t>
-      </w:r>
-    </w:p>
-    <w:p>
-      <w:r>
-        <w:rPr>
-          <w:noProof/>
-        </w:rPr>
-        <w:drawing>
-          <wp:inline distT="0" distB="0" distL="0" distR="0" wp14:anchorId="0C70BB2D" wp14:editId="0BA73E32">
-            <wp:extent cx="5274310" cy="2966720"/>
-            <wp:effectExtent l="0" t="0" r="2540" b="5080"/>
-            <wp:docPr id="2" name="圖片 2"/>
             <wp:cNvGraphicFramePr>
               <a:graphicFrameLocks xmlns:a="http://schemas.openxmlformats.org/drawingml/2006/main" noChangeAspect="1"/>
             </wp:cNvGraphicFramePr>
@@ -178,344 +107,45 @@
         </w:drawing>
       </w:r>
     </w:p>
-    <w:p/>
-    <w:p>
-      <w:pPr>
-        <w:rPr>
-          <w:color w:val="FF0000"/>
-        </w:rPr>
-      </w:pPr>
-      <w:r>
-        <w:rPr>
-          <w:rFonts w:hint="eastAsia"/>
-          <w:color w:val="FF0000"/>
-        </w:rPr>
-        <w:t>別忘了</w:t>
-      </w:r>
-    </w:p>
-    <w:p>
-      <w:pPr>
-        <w:rPr>
-          <w:color w:val="FF0000"/>
-        </w:rPr>
-      </w:pPr>
-      <w:r>
-        <w:rPr>
-          <w:rFonts w:hint="eastAsia"/>
-          <w:color w:val="FF0000"/>
-        </w:rPr>
-        <w:t>我們的</w:t>
-      </w:r>
-      <w:r>
-        <w:rPr>
-          <w:color w:val="FF0000"/>
-        </w:rPr>
-        <w:t>route</w:t>
-      </w:r>
-      <w:r>
-        <w:rPr>
-          <w:rFonts w:hint="eastAsia"/>
-          <w:color w:val="FF0000"/>
-        </w:rPr>
-        <w:t>都有用</w:t>
-      </w:r>
-      <w:r>
-        <w:rPr>
-          <w:rFonts w:hint="eastAsia"/>
-          <w:color w:val="FF0000"/>
-        </w:rPr>
-        <w:t>m</w:t>
-      </w:r>
-      <w:r>
-        <w:rPr>
-          <w:color w:val="FF0000"/>
-        </w:rPr>
-        <w:t>odel</w:t>
-      </w:r>
-      <w:r>
-        <w:rPr>
-          <w:rFonts w:hint="eastAsia"/>
-          <w:color w:val="FF0000"/>
-        </w:rPr>
-        <w:t>綁定</w:t>
-      </w:r>
-      <w:r>
-        <w:rPr>
-          <w:rFonts w:hint="eastAsia"/>
-          <w:color w:val="FF0000"/>
-        </w:rPr>
-        <w:t>&gt;&gt;</w:t>
-      </w:r>
-      <w:r>
-        <w:rPr>
-          <w:rFonts w:hint="eastAsia"/>
-          <w:color w:val="FF0000"/>
-        </w:rPr>
-        <w:t xml:space="preserve"> </w:t>
-      </w:r>
-      <w:r>
-        <w:rPr>
-          <w:rFonts w:hint="eastAsia"/>
-          <w:color w:val="FF0000"/>
-        </w:rPr>
-        <w:t>所以我們再把參數回傳到</w:t>
-      </w:r>
-      <w:r>
-        <w:rPr>
-          <w:rFonts w:hint="eastAsia"/>
-          <w:color w:val="FF0000"/>
-        </w:rPr>
-        <w:t>v</w:t>
-      </w:r>
-      <w:r>
-        <w:rPr>
-          <w:color w:val="FF0000"/>
-        </w:rPr>
-        <w:t>iew</w:t>
-      </w:r>
-      <w:r>
-        <w:rPr>
-          <w:rFonts w:hint="eastAsia"/>
-          <w:color w:val="FF0000"/>
-        </w:rPr>
-        <w:t>，依樣可以在</w:t>
-      </w:r>
-      <w:r>
-        <w:rPr>
-          <w:rFonts w:hint="eastAsia"/>
-          <w:color w:val="FF0000"/>
-        </w:rPr>
-        <w:t>v</w:t>
-      </w:r>
-      <w:r>
-        <w:rPr>
-          <w:color w:val="FF0000"/>
-        </w:rPr>
-        <w:t>iew</w:t>
-      </w:r>
-      <w:r>
-        <w:rPr>
-          <w:rFonts w:hint="eastAsia"/>
-          <w:color w:val="FF0000"/>
-        </w:rPr>
-        <w:t>那邊用</w:t>
-      </w:r>
-      <w:r>
-        <w:rPr>
-          <w:color w:val="FF0000"/>
-        </w:rPr>
-        <w:t>$</w:t>
-      </w:r>
-      <w:r>
-        <w:rPr>
-          <w:rFonts w:hint="eastAsia"/>
-          <w:color w:val="FF0000"/>
-        </w:rPr>
-        <w:t>p</w:t>
-      </w:r>
-      <w:r>
-        <w:rPr>
-          <w:color w:val="FF0000"/>
-        </w:rPr>
-        <w:t>ost&gt;title</w:t>
-      </w:r>
-      <w:r>
-        <w:rPr>
-          <w:rFonts w:hint="eastAsia"/>
-          <w:color w:val="FF0000"/>
-        </w:rPr>
-        <w:t>或是</w:t>
-      </w:r>
-      <w:r>
-        <w:rPr>
-          <w:rFonts w:hint="eastAsia"/>
-          <w:color w:val="FF0000"/>
-        </w:rPr>
-        <w:t>$</w:t>
-      </w:r>
-      <w:r>
-        <w:rPr>
-          <w:color w:val="FF0000"/>
-        </w:rPr>
-        <w:t>post-&gt;</w:t>
-      </w:r>
-      <w:proofErr w:type="spellStart"/>
-      <w:r>
-        <w:rPr>
-          <w:color w:val="FF0000"/>
-        </w:rPr>
-        <w:t>contn</w:t>
-      </w:r>
-      <w:r>
-        <w:rPr>
-          <w:color w:val="FF0000"/>
-        </w:rPr>
-        <w:t>t</w:t>
-      </w:r>
-      <w:proofErr w:type="spellEnd"/>
-      <w:r>
-        <w:rPr>
-          <w:rFonts w:hint="eastAsia"/>
-          <w:color w:val="FF0000"/>
-        </w:rPr>
-        <w:t>拿到</w:t>
-      </w:r>
-      <w:r>
-        <w:rPr>
-          <w:rFonts w:hint="eastAsia"/>
-          <w:color w:val="FF0000"/>
-        </w:rPr>
-        <w:t>!!!!</w:t>
-      </w:r>
-      <w:r>
-        <w:rPr>
-          <w:rFonts w:hint="eastAsia"/>
-          <w:color w:val="FF0000"/>
-        </w:rPr>
-        <w:t xml:space="preserve">  (</w:t>
-      </w:r>
-      <w:r>
-        <w:rPr>
-          <w:rFonts w:hint="eastAsia"/>
-          <w:color w:val="FF0000"/>
-        </w:rPr>
-        <w:t>背後也是根據</w:t>
-      </w:r>
-      <w:r>
-        <w:rPr>
-          <w:rFonts w:hint="eastAsia"/>
-          <w:color w:val="FF0000"/>
-        </w:rPr>
-        <w:t>i</w:t>
-      </w:r>
-      <w:r>
-        <w:rPr>
-          <w:color w:val="FF0000"/>
-        </w:rPr>
-        <w:t>d</w:t>
-      </w:r>
-      <w:r>
-        <w:rPr>
-          <w:rFonts w:hint="eastAsia"/>
-          <w:color w:val="FF0000"/>
-        </w:rPr>
-        <w:t>去拿的</w:t>
-      </w:r>
-      <w:proofErr w:type="gramStart"/>
-      <w:r>
-        <w:rPr>
-          <w:rFonts w:hint="eastAsia"/>
-          <w:color w:val="FF0000"/>
-        </w:rPr>
-        <w:t>唷</w:t>
-      </w:r>
-      <w:proofErr w:type="gramEnd"/>
-      <w:r>
-        <w:rPr>
-          <w:rFonts w:hint="eastAsia"/>
-          <w:color w:val="FF0000"/>
-        </w:rPr>
-        <w:t>!!!</w:t>
-      </w:r>
-      <w:r>
-        <w:rPr>
-          <w:rFonts w:hint="eastAsia"/>
-          <w:color w:val="FF0000"/>
-        </w:rPr>
-        <w:t>(</w:t>
-      </w:r>
-      <w:r>
-        <w:rPr>
-          <w:color w:val="FF0000"/>
-        </w:rPr>
-        <w:t>4-14 1:08</w:t>
-      </w:r>
-      <w:r>
-        <w:rPr>
-          <w:rFonts w:hint="eastAsia"/>
-          <w:color w:val="FF0000"/>
-        </w:rPr>
-        <w:t>)</w:t>
-      </w:r>
-    </w:p>
-    <w:p>
-      <w:pPr>
-        <w:rPr>
-          <w:color w:val="FF0000"/>
-        </w:rPr>
-      </w:pPr>
-    </w:p>
-    <w:p>
-      <w:pPr>
-        <w:rPr>
-          <w:color w:val="FF0000"/>
-        </w:rPr>
-      </w:pPr>
-    </w:p>
-    <w:p>
-      <w:pPr>
-        <w:rPr>
-          <w:color w:val="FF0000"/>
-        </w:rPr>
-      </w:pPr>
-      <w:r>
-        <w:rPr>
-          <w:rFonts w:hint="eastAsia"/>
-          <w:color w:val="FF0000"/>
-        </w:rPr>
-        <w:t>再加入</w:t>
-      </w:r>
-      <w:proofErr w:type="spellStart"/>
-      <w:r>
-        <w:rPr>
-          <w:color w:val="FF0000"/>
-        </w:rPr>
-        <w:t>csrf</w:t>
-      </w:r>
-      <w:proofErr w:type="spellEnd"/>
-      <w:r>
-        <w:rPr>
-          <w:color w:val="FF0000"/>
-        </w:rPr>
-        <w:t xml:space="preserve"> token </w:t>
-      </w:r>
-      <w:r>
-        <w:rPr>
-          <w:rFonts w:hint="eastAsia"/>
-          <w:color w:val="FF0000"/>
-        </w:rPr>
-        <w:t>和</w:t>
-      </w:r>
-      <w:r>
-        <w:rPr>
-          <w:rFonts w:hint="eastAsia"/>
-          <w:color w:val="FF0000"/>
-        </w:rPr>
-        <w:t xml:space="preserve"> </w:t>
-      </w:r>
-      <w:r>
-        <w:rPr>
-          <w:color w:val="FF0000"/>
-        </w:rPr>
-        <w:t>put</w:t>
-      </w:r>
-    </w:p>
-    <w:p>
-      <w:pPr>
-        <w:rPr>
-          <w:color w:val="FF0000"/>
-        </w:rPr>
-      </w:pPr>
+    <w:p>
+      <w:r>
+        <w:rPr>
+          <w:rFonts w:hint="eastAsia"/>
+        </w:rPr>
+        <w:t>首先</w:t>
+      </w:r>
+      <w:r>
+        <w:rPr>
+          <w:rFonts w:hint="eastAsia"/>
+        </w:rPr>
+        <w:t>g</w:t>
+      </w:r>
+      <w:r>
+        <w:t xml:space="preserve">et </w:t>
+      </w:r>
+      <w:r>
+        <w:rPr>
+          <w:rFonts w:hint="eastAsia"/>
+        </w:rPr>
+        <w:t>頁</w:t>
+      </w:r>
+      <w:r>
+        <w:rPr>
+          <w:rFonts w:hint="eastAsia"/>
+        </w:rPr>
+        <w:t>:</w:t>
+      </w:r>
+    </w:p>
+    <w:p>
       <w:r>
         <w:rPr>
           <w:noProof/>
         </w:rPr>
-        <w:lastRenderedPageBreak/>
         <w:drawing>
-          <wp:inline distT="0" distB="0" distL="0" distR="0" wp14:anchorId="77988C49" wp14:editId="1EBE2A47">
+          <wp:inline distT="0" distB="0" distL="0" distR="0" wp14:anchorId="0C70BB2D" wp14:editId="0BA73E32">
             <wp:extent cx="5274310" cy="2966720"/>
             <wp:effectExtent l="0" t="0" r="2540" b="5080"/>
-            <wp:docPr id="3" name="圖片 3"/>
+            <wp:docPr id="2" name="圖片 2"/>
             <wp:cNvGraphicFramePr>
               <a:graphicFrameLocks xmlns:a="http://schemas.openxmlformats.org/drawingml/2006/main" noChangeAspect="1"/>
             </wp:cNvGraphicFramePr>
@@ -548,6 +178,376 @@
         </w:drawing>
       </w:r>
     </w:p>
+    <w:p/>
+    <w:p>
+      <w:pPr>
+        <w:rPr>
+          <w:color w:val="FF0000"/>
+        </w:rPr>
+      </w:pPr>
+      <w:r>
+        <w:rPr>
+          <w:rFonts w:hint="eastAsia"/>
+          <w:color w:val="FF0000"/>
+        </w:rPr>
+        <w:t>別忘了</w:t>
+      </w:r>
+    </w:p>
+    <w:p>
+      <w:pPr>
+        <w:rPr>
+          <w:color w:val="FF0000"/>
+        </w:rPr>
+      </w:pPr>
+      <w:r>
+        <w:rPr>
+          <w:rFonts w:hint="eastAsia"/>
+          <w:color w:val="FF0000"/>
+        </w:rPr>
+        <w:t>我們的</w:t>
+      </w:r>
+      <w:r>
+        <w:rPr>
+          <w:color w:val="FF0000"/>
+        </w:rPr>
+        <w:t>route</w:t>
+      </w:r>
+      <w:r>
+        <w:rPr>
+          <w:rFonts w:hint="eastAsia"/>
+          <w:color w:val="FF0000"/>
+        </w:rPr>
+        <w:t>都有用</w:t>
+      </w:r>
+      <w:r>
+        <w:rPr>
+          <w:rFonts w:hint="eastAsia"/>
+          <w:color w:val="FF0000"/>
+        </w:rPr>
+        <w:t>m</w:t>
+      </w:r>
+      <w:r>
+        <w:rPr>
+          <w:color w:val="FF0000"/>
+        </w:rPr>
+        <w:t>odel</w:t>
+      </w:r>
+      <w:r>
+        <w:rPr>
+          <w:rFonts w:hint="eastAsia"/>
+          <w:color w:val="FF0000"/>
+        </w:rPr>
+        <w:t>綁定</w:t>
+      </w:r>
+      <w:r>
+        <w:rPr>
+          <w:rFonts w:hint="eastAsia"/>
+          <w:color w:val="FF0000"/>
+        </w:rPr>
+        <w:t>&gt;&gt;</w:t>
+      </w:r>
+      <w:r>
+        <w:rPr>
+          <w:rFonts w:hint="eastAsia"/>
+          <w:color w:val="FF0000"/>
+        </w:rPr>
+        <w:t xml:space="preserve"> </w:t>
+      </w:r>
+      <w:r>
+        <w:rPr>
+          <w:rFonts w:hint="eastAsia"/>
+          <w:color w:val="FF0000"/>
+        </w:rPr>
+        <w:t>所以我們再把參數回傳到</w:t>
+      </w:r>
+      <w:r>
+        <w:rPr>
+          <w:rFonts w:hint="eastAsia"/>
+          <w:color w:val="FF0000"/>
+        </w:rPr>
+        <w:t>v</w:t>
+      </w:r>
+      <w:r>
+        <w:rPr>
+          <w:color w:val="FF0000"/>
+        </w:rPr>
+        <w:t>iew</w:t>
+      </w:r>
+      <w:r>
+        <w:rPr>
+          <w:rFonts w:hint="eastAsia"/>
+          <w:color w:val="FF0000"/>
+        </w:rPr>
+        <w:t>，依樣可以在</w:t>
+      </w:r>
+      <w:r>
+        <w:rPr>
+          <w:rFonts w:hint="eastAsia"/>
+          <w:color w:val="FF0000"/>
+        </w:rPr>
+        <w:t>v</w:t>
+      </w:r>
+      <w:r>
+        <w:rPr>
+          <w:color w:val="FF0000"/>
+        </w:rPr>
+        <w:t>iew</w:t>
+      </w:r>
+      <w:r>
+        <w:rPr>
+          <w:rFonts w:hint="eastAsia"/>
+          <w:color w:val="FF0000"/>
+        </w:rPr>
+        <w:t>那邊用</w:t>
+      </w:r>
+      <w:r>
+        <w:rPr>
+          <w:color w:val="FF0000"/>
+        </w:rPr>
+        <w:t>$</w:t>
+      </w:r>
+      <w:r>
+        <w:rPr>
+          <w:rFonts w:hint="eastAsia"/>
+          <w:color w:val="FF0000"/>
+        </w:rPr>
+        <w:t>p</w:t>
+      </w:r>
+      <w:r>
+        <w:rPr>
+          <w:color w:val="FF0000"/>
+        </w:rPr>
+        <w:t>ost&gt;title</w:t>
+      </w:r>
+      <w:r>
+        <w:rPr>
+          <w:rFonts w:hint="eastAsia"/>
+          <w:color w:val="FF0000"/>
+        </w:rPr>
+        <w:t>或是</w:t>
+      </w:r>
+      <w:r>
+        <w:rPr>
+          <w:rFonts w:hint="eastAsia"/>
+          <w:color w:val="FF0000"/>
+        </w:rPr>
+        <w:t>$</w:t>
+      </w:r>
+      <w:r>
+        <w:rPr>
+          <w:color w:val="FF0000"/>
+        </w:rPr>
+        <w:t>post-&gt;</w:t>
+      </w:r>
+      <w:proofErr w:type="spellStart"/>
+      <w:r>
+        <w:rPr>
+          <w:color w:val="FF0000"/>
+        </w:rPr>
+        <w:t>contn</w:t>
+      </w:r>
+      <w:r>
+        <w:rPr>
+          <w:color w:val="FF0000"/>
+        </w:rPr>
+        <w:t>t</w:t>
+      </w:r>
+      <w:proofErr w:type="spellEnd"/>
+      <w:r>
+        <w:rPr>
+          <w:rFonts w:hint="eastAsia"/>
+          <w:color w:val="FF0000"/>
+        </w:rPr>
+        <w:t>拿到</w:t>
+      </w:r>
+      <w:r>
+        <w:rPr>
+          <w:rFonts w:hint="eastAsia"/>
+          <w:color w:val="FF0000"/>
+        </w:rPr>
+        <w:t>!!!!</w:t>
+      </w:r>
+      <w:r>
+        <w:rPr>
+          <w:rFonts w:hint="eastAsia"/>
+          <w:color w:val="FF0000"/>
+        </w:rPr>
+        <w:t xml:space="preserve">  (</w:t>
+      </w:r>
+      <w:r>
+        <w:rPr>
+          <w:rFonts w:hint="eastAsia"/>
+          <w:color w:val="FF0000"/>
+        </w:rPr>
+        <w:t>背後也是根據</w:t>
+      </w:r>
+      <w:r>
+        <w:rPr>
+          <w:rFonts w:hint="eastAsia"/>
+          <w:color w:val="FF0000"/>
+        </w:rPr>
+        <w:t>i</w:t>
+      </w:r>
+      <w:r>
+        <w:rPr>
+          <w:color w:val="FF0000"/>
+        </w:rPr>
+        <w:t>d</w:t>
+      </w:r>
+      <w:r>
+        <w:rPr>
+          <w:rFonts w:hint="eastAsia"/>
+          <w:color w:val="FF0000"/>
+        </w:rPr>
+        <w:t>去拿的</w:t>
+      </w:r>
+      <w:proofErr w:type="gramStart"/>
+      <w:r>
+        <w:rPr>
+          <w:rFonts w:hint="eastAsia"/>
+          <w:color w:val="FF0000"/>
+        </w:rPr>
+        <w:t>唷</w:t>
+      </w:r>
+      <w:proofErr w:type="gramEnd"/>
+      <w:r>
+        <w:rPr>
+          <w:rFonts w:hint="eastAsia"/>
+          <w:color w:val="FF0000"/>
+        </w:rPr>
+        <w:t>!!!</w:t>
+      </w:r>
+      <w:r>
+        <w:rPr>
+          <w:rFonts w:hint="eastAsia"/>
+          <w:color w:val="FF0000"/>
+        </w:rPr>
+        <w:t>(</w:t>
+      </w:r>
+      <w:r>
+        <w:rPr>
+          <w:color w:val="FF0000"/>
+        </w:rPr>
+        <w:t>4-14 1:08</w:t>
+      </w:r>
+      <w:r>
+        <w:rPr>
+          <w:rFonts w:hint="eastAsia"/>
+          <w:color w:val="FF0000"/>
+        </w:rPr>
+        <w:t>)</w:t>
+      </w:r>
+    </w:p>
+    <w:p>
+      <w:pPr>
+        <w:rPr>
+          <w:color w:val="FF0000"/>
+        </w:rPr>
+      </w:pPr>
+    </w:p>
+    <w:p>
+      <w:pPr>
+        <w:rPr>
+          <w:color w:val="FF0000"/>
+        </w:rPr>
+      </w:pPr>
+    </w:p>
+    <w:p>
+      <w:pPr>
+        <w:rPr>
+          <w:color w:val="FF0000"/>
+        </w:rPr>
+      </w:pPr>
+      <w:r>
+        <w:rPr>
+          <w:rFonts w:hint="eastAsia"/>
+          <w:color w:val="FF0000"/>
+        </w:rPr>
+        <w:t>再加入</w:t>
+      </w:r>
+      <w:proofErr w:type="spellStart"/>
+      <w:r>
+        <w:rPr>
+          <w:color w:val="FF0000"/>
+        </w:rPr>
+        <w:t>csrf</w:t>
+      </w:r>
+      <w:proofErr w:type="spellEnd"/>
+      <w:r>
+        <w:rPr>
+          <w:color w:val="FF0000"/>
+        </w:rPr>
+        <w:t xml:space="preserve"> token </w:t>
+      </w:r>
+      <w:r>
+        <w:rPr>
+          <w:rFonts w:hint="eastAsia"/>
+          <w:color w:val="FF0000"/>
+        </w:rPr>
+        <w:t>和</w:t>
+      </w:r>
+      <w:r>
+        <w:rPr>
+          <w:rFonts w:hint="eastAsia"/>
+          <w:color w:val="FF0000"/>
+        </w:rPr>
+        <w:t xml:space="preserve"> </w:t>
+      </w:r>
+      <w:r>
+        <w:rPr>
+          <w:color w:val="FF0000"/>
+        </w:rPr>
+        <w:t>put</w:t>
+      </w:r>
+    </w:p>
+    <w:p>
+      <w:pPr>
+        <w:rPr>
+          <w:color w:val="FF0000"/>
+        </w:rPr>
+      </w:pPr>
+      <w:r>
+        <w:rPr>
+          <w:noProof/>
+        </w:rPr>
+        <w:lastRenderedPageBreak/>
+        <w:drawing>
+          <wp:inline distT="0" distB="0" distL="0" distR="0" wp14:anchorId="77988C49" wp14:editId="1EBE2A47">
+            <wp:extent cx="5274310" cy="2966720"/>
+            <wp:effectExtent l="0" t="0" r="2540" b="5080"/>
+            <wp:docPr id="3" name="圖片 3"/>
+            <wp:cNvGraphicFramePr>
+              <a:graphicFrameLocks xmlns:a="http://schemas.openxmlformats.org/drawingml/2006/main" noChangeAspect="1"/>
+            </wp:cNvGraphicFramePr>
+            <a:graphic xmlns:a="http://schemas.openxmlformats.org/drawingml/2006/main">
+              <a:graphicData uri="http://schemas.openxmlformats.org/drawingml/2006/picture">
+                <pic:pic xmlns:pic="http://schemas.openxmlformats.org/drawingml/2006/picture">
+                  <pic:nvPicPr>
+                    <pic:cNvPr id="1" name=""/>
+                    <pic:cNvPicPr/>
+                  </pic:nvPicPr>
+                  <pic:blipFill>
+                    <a:blip r:embed="rId7"/>
+                    <a:stretch>
+                      <a:fillRect/>
+                    </a:stretch>
+                  </pic:blipFill>
+                  <pic:spPr>
+                    <a:xfrm>
+                      <a:off x="0" y="0"/>
+                      <a:ext cx="5274310" cy="2966720"/>
+                    </a:xfrm>
+                    <a:prstGeom prst="rect">
+                      <a:avLst/>
+                    </a:prstGeom>
+                  </pic:spPr>
+                </pic:pic>
+              </a:graphicData>
+            </a:graphic>
+          </wp:inline>
+        </w:drawing>
+      </w:r>
+    </w:p>
     <w:p>
       <w:pPr>
         <w:pBdr>
@@ -578,8 +578,6 @@
         </w:rPr>
         <w:t>採</w:t>
       </w:r>
-      <w:bookmarkStart w:id="0" w:name="_GoBack"/>
-      <w:bookmarkEnd w:id="0"/>
       <w:r>
         <w:rPr>
           <w:rFonts w:hint="eastAsia"/>
@@ -611,7 +609,6 @@
     <w:p>
       <w:pPr>
         <w:rPr>
-          <w:rFonts w:hint="eastAsia"/>
           <w:color w:val="FF0000"/>
         </w:rPr>
       </w:pPr>
@@ -638,7 +635,7 @@
                     </pic:cNvPicPr>
                   </pic:nvPicPr>
                   <pic:blipFill>
-                    <a:blip r:embed="rId7">
+                    <a:blip r:embed="rId8">
                       <a:extLst>
                         <a:ext uri="{28A0092B-C50C-407E-A947-70E740481C1C}">
                           <a14:useLocalDpi xmlns:a14="http://schemas.microsoft.com/office/drawing/2010/main" val="0"/>
@@ -670,6 +667,211 @@
         </w:drawing>
       </w:r>
     </w:p>
+    <w:p>
+      <w:pPr>
+        <w:rPr>
+          <w:color w:val="FF0000"/>
+        </w:rPr>
+      </w:pPr>
+    </w:p>
+    <w:p>
+      <w:pPr>
+        <w:rPr>
+          <w:color w:val="FF0000"/>
+        </w:rPr>
+      </w:pPr>
+    </w:p>
+    <w:p>
+      <w:pPr>
+        <w:rPr>
+          <w:color w:val="FF0000"/>
+        </w:rPr>
+      </w:pPr>
+      <w:r>
+        <w:rPr>
+          <w:rFonts w:hint="eastAsia"/>
+          <w:color w:val="FF0000"/>
+        </w:rPr>
+        <w:t>2</w:t>
+      </w:r>
+      <w:r>
+        <w:rPr>
+          <w:color w:val="FF0000"/>
+        </w:rPr>
+        <w:t xml:space="preserve">. </w:t>
+      </w:r>
+      <w:r>
+        <w:rPr>
+          <w:rFonts w:hint="eastAsia"/>
+          <w:color w:val="FF0000"/>
+        </w:rPr>
+        <w:t>因為在編輯頁送出後，</w:t>
+      </w:r>
+    </w:p>
+    <w:p>
+      <w:pPr>
+        <w:rPr>
+          <w:color w:val="FF0000"/>
+        </w:rPr>
+      </w:pPr>
+      <w:r>
+        <w:rPr>
+          <w:rFonts w:hint="eastAsia"/>
+          <w:color w:val="FF0000"/>
+        </w:rPr>
+        <w:t>接下來要走送出編輯的</w:t>
+      </w:r>
+      <w:r>
+        <w:rPr>
+          <w:rFonts w:hint="eastAsia"/>
+          <w:color w:val="FF0000"/>
+        </w:rPr>
+        <w:t>update</w:t>
+      </w:r>
+      <w:r>
+        <w:rPr>
+          <w:rFonts w:hint="eastAsia"/>
+          <w:color w:val="FF0000"/>
+        </w:rPr>
+        <w:t>的邏輯</w:t>
+      </w:r>
+      <w:r>
+        <w:rPr>
+          <w:rFonts w:hint="eastAsia"/>
+          <w:color w:val="FF0000"/>
+        </w:rPr>
+        <w:t>:</w:t>
+      </w:r>
+    </w:p>
+    <w:p>
+      <w:r>
+        <w:rPr>
+          <w:rFonts w:hint="eastAsia"/>
+        </w:rPr>
+        <w:t>依樣需</w:t>
+      </w:r>
+      <w:r>
+        <w:rPr>
+          <w:rFonts w:hint="eastAsia"/>
+        </w:rPr>
+        <w:t>要在</w:t>
+      </w:r>
+      <w:r>
+        <w:rPr>
+          <w:rFonts w:hint="eastAsia"/>
+        </w:rPr>
+        <w:t>c</w:t>
+      </w:r>
+      <w:r>
+        <w:t>ontroller</w:t>
+      </w:r>
+      <w:r>
+        <w:rPr>
+          <w:rFonts w:hint="eastAsia"/>
+        </w:rPr>
+        <w:t>的</w:t>
+      </w:r>
+      <w:r>
+        <w:rPr>
+          <w:rFonts w:hint="eastAsia"/>
+        </w:rPr>
+        <w:t>u</w:t>
+      </w:r>
+      <w:r>
+        <w:t>pdate</w:t>
+      </w:r>
+      <w:r>
+        <w:rPr>
+          <w:rFonts w:hint="eastAsia"/>
+        </w:rPr>
+        <w:t>驗證、邏輯、</w:t>
+      </w:r>
+      <w:r>
+        <w:rPr>
+          <w:rFonts w:hint="eastAsia"/>
+        </w:rPr>
+        <w:t>渲染</w:t>
+      </w:r>
+    </w:p>
+    <w:p>
+      <w:pPr>
+        <w:rPr>
+          <w:rFonts w:hint="eastAsia"/>
+        </w:rPr>
+      </w:pPr>
+      <w:r>
+        <w:rPr>
+          <w:rFonts w:hint="eastAsia"/>
+        </w:rPr>
+        <w:t>1</w:t>
+      </w:r>
+      <w:r>
+        <w:t>.</w:t>
+      </w:r>
+      <w:bookmarkStart w:id="0" w:name="_GoBack"/>
+      <w:bookmarkEnd w:id="0"/>
+    </w:p>
+    <w:p>
+      <w:pPr>
+        <w:rPr>
+          <w:rFonts w:hint="eastAsia"/>
+        </w:rPr>
+      </w:pPr>
+      <w:r>
+        <w:rPr>
+          <w:noProof/>
+        </w:rPr>
+        <w:lastRenderedPageBreak/>
+        <w:drawing>
+          <wp:inline distT="0" distB="0" distL="0" distR="0" wp14:anchorId="225C4435" wp14:editId="2F59B3A0">
+            <wp:extent cx="5274310" cy="3453943"/>
+            <wp:effectExtent l="0" t="0" r="2540" b="0"/>
+            <wp:docPr id="6" name="圖片 6" descr="C:\Users\user\AppData\Local\Temp\1528530525(1).png"/>
+            <wp:cNvGraphicFramePr>
+              <a:graphicFrameLocks xmlns:a="http://schemas.openxmlformats.org/drawingml/2006/main" noChangeAspect="1"/>
+            </wp:cNvGraphicFramePr>
+            <a:graphic xmlns:a="http://schemas.openxmlformats.org/drawingml/2006/main">
+              <a:graphicData uri="http://schemas.openxmlformats.org/drawingml/2006/picture">
+                <pic:pic xmlns:pic="http://schemas.openxmlformats.org/drawingml/2006/picture">
+                  <pic:nvPicPr>
+                    <pic:cNvPr id="0" name="Picture 3" descr="C:\Users\user\AppData\Local\Temp\1528530525(1).png"/>
+                    <pic:cNvPicPr>
+                      <a:picLocks noChangeAspect="1" noChangeArrowheads="1"/>
+                    </pic:cNvPicPr>
+                  </pic:nvPicPr>
+                  <pic:blipFill>
+                    <a:blip r:embed="rId9">
+                      <a:extLst>
+                        <a:ext uri="{28A0092B-C50C-407E-A947-70E740481C1C}">
+                          <a14:useLocalDpi xmlns:a14="http://schemas.microsoft.com/office/drawing/2010/main" val="0"/>
+                        </a:ext>
+                      </a:extLst>
+                    </a:blip>
+                    <a:srcRect/>
+                    <a:stretch>
+                      <a:fillRect/>
+                    </a:stretch>
+                  </pic:blipFill>
+                  <pic:spPr bwMode="auto">
+                    <a:xfrm>
+                      <a:off x="0" y="0"/>
+                      <a:ext cx="5274310" cy="3453943"/>
+                    </a:xfrm>
+                    <a:prstGeom prst="rect">
+                      <a:avLst/>
+                    </a:prstGeom>
+                    <a:noFill/>
+                    <a:ln>
+                      <a:noFill/>
+                    </a:ln>
+                  </pic:spPr>
+                </pic:pic>
+              </a:graphicData>
+            </a:graphic>
+          </wp:inline>
+        </w:drawing>
+      </w:r>
+    </w:p>
     <w:sectPr>
       <w:pgSz w:w="11906" w:h="16838"/>
       <w:pgMar w:top="1440" w:right="1800" w:bottom="1440" w:left="1800" w:header="851" w:footer="992" w:gutter="0"/>
@@ -678,6 +880,103 @@
     </w:sectPr>
   </w:body>
 </w:document>
+</file>
+
+<file path=word/numbering.xml><?xml version="1.0" encoding="utf-8"?>
+<w:numbering xmlns:wpc="http://schemas.microsoft.com/office/word/2010/wordprocessingCanvas" xmlns:cx="http://schemas.microsoft.com/office/drawing/2014/chartex" xmlns:cx1="http://schemas.microsoft.com/office/drawing/2015/9/8/chartex" xmlns:cx2="http://schemas.microsoft.com/office/drawing/2015/10/21/chartex" xmlns:cx3="http://schemas.microsoft.com/office/drawing/2016/5/9/chartex" xmlns:cx4="http://schemas.microsoft.com/office/drawing/2016/5/10/chartex" xmlns:cx5="http://schemas.microsoft.com/office/drawing/2016/5/11/chartex" xmlns:cx6="http://schemas.microsoft.com/office/drawing/2016/5/12/chartex" xmlns:cx7="http://schemas.microsoft.com/office/drawing/2016/5/13/chartex" xmlns:cx8="http://schemas.microsoft.com/office/drawing/2016/5/14/chartex" xmlns:mc="http://schemas.openxmlformats.org/markup-compatibility/2006" xmlns:aink="http://schemas.microsoft.com/office/drawing/2016/ink" xmlns:am3d="http://schemas.microsoft.com/office/drawing/2017/model3d" xmlns:o="urn:schemas-microsoft-com:office:office" xmlns:r="http://schemas.openxmlformats.org/officeDocument/2006/relationships" xmlns:m="http://schemas.openxmlformats.org/officeDocument/2006/math" xmlns:v="urn:schemas-microsoft-com:vml" xmlns:wp14="http://schemas.microsoft.com/office/word/2010/wordprocessingDrawing" xmlns:wp="http://schemas.openxmlformats.org/drawingml/2006/wordprocessingDrawing" xmlns:w10="urn:schemas-microsoft-com:office:word" xmlns:w="http://schemas.openxmlformats.org/wordprocessingml/2006/main" xmlns:w14="http://schemas.microsoft.com/office/word/2010/wordml" xmlns:w15="http://schemas.microsoft.com/office/word/2012/wordml" xmlns:w16cid="http://schemas.microsoft.com/office/word/2016/wordml/cid" xmlns:w16se="http://schemas.microsoft.com/office/word/2015/wordml/symex" xmlns:wpg="http://schemas.microsoft.com/office/word/2010/wordprocessingGroup" xmlns:wpi="http://schemas.microsoft.com/office/word/2010/wordprocessingInk" xmlns:wne="http://schemas.microsoft.com/office/word/2006/wordml" xmlns:wps="http://schemas.microsoft.com/office/word/2010/wordprocessingShape" mc:Ignorable="w14 w15 w16se w16cid wp14">
+  <w:abstractNum w:abstractNumId="0" w15:restartNumberingAfterBreak="0">
+    <w:nsid w:val="35AE16E7"/>
+    <w:multiLevelType w:val="hybridMultilevel"/>
+    <w:tmpl w:val="32E869E2"/>
+    <w:lvl w:ilvl="0" w:tplc="4B8E0342">
+      <w:start w:val="1"/>
+      <w:numFmt w:val="decimal"/>
+      <w:lvlText w:val="%1."/>
+      <w:lvlJc w:val="left"/>
+      <w:pPr>
+        <w:ind w:left="360" w:hanging="360"/>
+      </w:pPr>
+      <w:rPr>
+        <w:rFonts w:hint="default"/>
+      </w:rPr>
+    </w:lvl>
+    <w:lvl w:ilvl="1" w:tplc="04090019" w:tentative="1">
+      <w:start w:val="1"/>
+      <w:numFmt w:val="ideographTraditional"/>
+      <w:lvlText w:val="%2、"/>
+      <w:lvlJc w:val="left"/>
+      <w:pPr>
+        <w:ind w:left="960" w:hanging="480"/>
+      </w:pPr>
+    </w:lvl>
+    <w:lvl w:ilvl="2" w:tplc="0409001B" w:tentative="1">
+      <w:start w:val="1"/>
+      <w:numFmt w:val="lowerRoman"/>
+      <w:lvlText w:val="%3."/>
+      <w:lvlJc w:val="right"/>
+      <w:pPr>
+        <w:ind w:left="1440" w:hanging="480"/>
+      </w:pPr>
+    </w:lvl>
+    <w:lvl w:ilvl="3" w:tplc="0409000F" w:tentative="1">
+      <w:start w:val="1"/>
+      <w:numFmt w:val="decimal"/>
+      <w:lvlText w:val="%4."/>
+      <w:lvlJc w:val="left"/>
+      <w:pPr>
+        <w:ind w:left="1920" w:hanging="480"/>
+      </w:pPr>
+    </w:lvl>
+    <w:lvl w:ilvl="4" w:tplc="04090019" w:tentative="1">
+      <w:start w:val="1"/>
+      <w:numFmt w:val="ideographTraditional"/>
+      <w:lvlText w:val="%5、"/>
+      <w:lvlJc w:val="left"/>
+      <w:pPr>
+        <w:ind w:left="2400" w:hanging="480"/>
+      </w:pPr>
+    </w:lvl>
+    <w:lvl w:ilvl="5" w:tplc="0409001B" w:tentative="1">
+      <w:start w:val="1"/>
+      <w:numFmt w:val="lowerRoman"/>
+      <w:lvlText w:val="%6."/>
+      <w:lvlJc w:val="right"/>
+      <w:pPr>
+        <w:ind w:left="2880" w:hanging="480"/>
+      </w:pPr>
+    </w:lvl>
+    <w:lvl w:ilvl="6" w:tplc="0409000F" w:tentative="1">
+      <w:start w:val="1"/>
+      <w:numFmt w:val="decimal"/>
+      <w:lvlText w:val="%7."/>
+      <w:lvlJc w:val="left"/>
+      <w:pPr>
+        <w:ind w:left="3360" w:hanging="480"/>
+      </w:pPr>
+    </w:lvl>
+    <w:lvl w:ilvl="7" w:tplc="04090019" w:tentative="1">
+      <w:start w:val="1"/>
+      <w:numFmt w:val="ideographTraditional"/>
+      <w:lvlText w:val="%8、"/>
+      <w:lvlJc w:val="left"/>
+      <w:pPr>
+        <w:ind w:left="3840" w:hanging="480"/>
+      </w:pPr>
+    </w:lvl>
+    <w:lvl w:ilvl="8" w:tplc="0409001B" w:tentative="1">
+      <w:start w:val="1"/>
+      <w:numFmt w:val="lowerRoman"/>
+      <w:lvlText w:val="%9."/>
+      <w:lvlJc w:val="right"/>
+      <w:pPr>
+        <w:ind w:left="4320" w:hanging="480"/>
+      </w:pPr>
+    </w:lvl>
+  </w:abstractNum>
+  <w:num w:numId="1">
+    <w:abstractNumId w:val="0"/>
+  </w:num>
+</w:numbering>
 </file>
 
 <file path=word/styles.xml><?xml version="1.0" encoding="utf-8"?>
@@ -1105,6 +1404,16 @@
     <w:semiHidden/>
     <w:unhideWhenUsed/>
   </w:style>
+  <w:style w:type="paragraph" w:styleId="a3">
+    <w:name w:val="List Paragraph"/>
+    <w:basedOn w:val="a"/>
+    <w:uiPriority w:val="34"/>
+    <w:qFormat/>
+    <w:rsid w:val="00DA3571"/>
+    <w:pPr>
+      <w:ind w:leftChars="200" w:left="480"/>
+    </w:pPr>
+  </w:style>
 </w:styles>
 </file>
 

</xml_diff>

<commit_message>
add error.blade.php (for validation of create & edit page)
</commit_message>
<xml_diff>
--- a/筆記8_編輯文章頁面.docx
+++ b/筆記8_編輯文章頁面.docx
@@ -808,14 +808,12 @@
       <w:r>
         <w:t>.</w:t>
       </w:r>
-      <w:bookmarkStart w:id="0" w:name="_GoBack"/>
-      <w:bookmarkEnd w:id="0"/>
-    </w:p>
-    <w:p>
-      <w:pPr>
-        <w:rPr>
-          <w:rFonts w:hint="eastAsia"/>
-        </w:rPr>
+    </w:p>
+    <w:p>
+      <w:pPr>
+        <w:pBdr>
+          <w:bottom w:val="single" w:sz="6" w:space="1" w:color="auto"/>
+        </w:pBdr>
       </w:pPr>
       <w:r>
         <w:rPr>
@@ -871,6 +869,615 @@
           </wp:inline>
         </w:drawing>
       </w:r>
+    </w:p>
+    <w:p>
+      <w:r>
+        <w:rPr>
+          <w:rFonts w:hint="eastAsia"/>
+        </w:rPr>
+        <w:t>目前在編輯頁面完成後</w:t>
+      </w:r>
+    </w:p>
+    <w:p>
+      <w:r>
+        <w:rPr>
+          <w:rFonts w:hint="eastAsia"/>
+        </w:rPr>
+        <w:t>填寫送出就會倒回頁面顯示頁</w:t>
+      </w:r>
+      <w:r>
+        <w:rPr>
+          <w:rFonts w:hint="eastAsia"/>
+        </w:rPr>
+        <w:t>:</w:t>
+      </w:r>
+    </w:p>
+    <w:p>
+      <w:pPr>
+        <w:rPr>
+          <w:rFonts w:hint="eastAsia"/>
+        </w:rPr>
+      </w:pPr>
+      <w:r>
+        <w:rPr>
+          <w:rFonts w:hint="eastAsia"/>
+        </w:rPr>
+        <w:t>原本</w:t>
+      </w:r>
+      <w:r>
+        <w:rPr>
+          <w:rFonts w:hint="eastAsia"/>
+        </w:rPr>
+        <w:t>:) (</w:t>
+      </w:r>
+      <w:r>
+        <w:t xml:space="preserve">id: </w:t>
+      </w:r>
+      <w:r>
+        <w:rPr>
+          <w:b/>
+          <w:color w:val="C00000"/>
+        </w:rPr>
+        <w:t>23</w:t>
+      </w:r>
+      <w:r>
+        <w:rPr>
+          <w:rFonts w:hint="eastAsia"/>
+        </w:rPr>
+        <w:t>)</w:t>
+      </w:r>
+    </w:p>
+    <w:p>
+      <w:r>
+        <w:rPr>
+          <w:noProof/>
+        </w:rPr>
+        <w:drawing>
+          <wp:inline distT="0" distB="0" distL="0" distR="0" wp14:anchorId="2C7C4BA0" wp14:editId="055710CE">
+            <wp:extent cx="5274310" cy="2966720"/>
+            <wp:effectExtent l="0" t="0" r="2540" b="5080"/>
+            <wp:docPr id="7" name="圖片 7"/>
+            <wp:cNvGraphicFramePr>
+              <a:graphicFrameLocks xmlns:a="http://schemas.openxmlformats.org/drawingml/2006/main" noChangeAspect="1"/>
+            </wp:cNvGraphicFramePr>
+            <a:graphic xmlns:a="http://schemas.openxmlformats.org/drawingml/2006/main">
+              <a:graphicData uri="http://schemas.openxmlformats.org/drawingml/2006/picture">
+                <pic:pic xmlns:pic="http://schemas.openxmlformats.org/drawingml/2006/picture">
+                  <pic:nvPicPr>
+                    <pic:cNvPr id="1" name=""/>
+                    <pic:cNvPicPr/>
+                  </pic:nvPicPr>
+                  <pic:blipFill>
+                    <a:blip r:embed="rId10"/>
+                    <a:stretch>
+                      <a:fillRect/>
+                    </a:stretch>
+                  </pic:blipFill>
+                  <pic:spPr>
+                    <a:xfrm>
+                      <a:off x="0" y="0"/>
+                      <a:ext cx="5274310" cy="2966720"/>
+                    </a:xfrm>
+                    <a:prstGeom prst="rect">
+                      <a:avLst/>
+                    </a:prstGeom>
+                  </pic:spPr>
+                </pic:pic>
+              </a:graphicData>
+            </a:graphic>
+          </wp:inline>
+        </w:drawing>
+      </w:r>
+    </w:p>
+    <w:p>
+      <w:r>
+        <w:rPr>
+          <w:rFonts w:hint="eastAsia"/>
+        </w:rPr>
+        <w:t>點選編輯後</w:t>
+      </w:r>
+    </w:p>
+    <w:p>
+      <w:r>
+        <w:rPr>
+          <w:noProof/>
+        </w:rPr>
+        <w:lastRenderedPageBreak/>
+        <w:drawing>
+          <wp:inline distT="0" distB="0" distL="0" distR="0" wp14:anchorId="0032C677" wp14:editId="25FD8B46">
+            <wp:extent cx="5274310" cy="2966720"/>
+            <wp:effectExtent l="0" t="0" r="2540" b="5080"/>
+            <wp:docPr id="8" name="圖片 8"/>
+            <wp:cNvGraphicFramePr>
+              <a:graphicFrameLocks xmlns:a="http://schemas.openxmlformats.org/drawingml/2006/main" noChangeAspect="1"/>
+            </wp:cNvGraphicFramePr>
+            <a:graphic xmlns:a="http://schemas.openxmlformats.org/drawingml/2006/main">
+              <a:graphicData uri="http://schemas.openxmlformats.org/drawingml/2006/picture">
+                <pic:pic xmlns:pic="http://schemas.openxmlformats.org/drawingml/2006/picture">
+                  <pic:nvPicPr>
+                    <pic:cNvPr id="1" name=""/>
+                    <pic:cNvPicPr/>
+                  </pic:nvPicPr>
+                  <pic:blipFill>
+                    <a:blip r:embed="rId11"/>
+                    <a:stretch>
+                      <a:fillRect/>
+                    </a:stretch>
+                  </pic:blipFill>
+                  <pic:spPr>
+                    <a:xfrm>
+                      <a:off x="0" y="0"/>
+                      <a:ext cx="5274310" cy="2966720"/>
+                    </a:xfrm>
+                    <a:prstGeom prst="rect">
+                      <a:avLst/>
+                    </a:prstGeom>
+                  </pic:spPr>
+                </pic:pic>
+              </a:graphicData>
+            </a:graphic>
+          </wp:inline>
+        </w:drawing>
+      </w:r>
+    </w:p>
+    <w:p>
+      <w:r>
+        <w:rPr>
+          <w:rFonts w:hint="eastAsia"/>
+        </w:rPr>
+        <w:t>並送出</w:t>
+      </w:r>
+      <w:r>
+        <w:rPr>
+          <w:rFonts w:hint="eastAsia"/>
+        </w:rPr>
+        <w:t>:</w:t>
+      </w:r>
+    </w:p>
+    <w:p>
+      <w:r>
+        <w:rPr>
+          <w:noProof/>
+        </w:rPr>
+        <w:drawing>
+          <wp:inline distT="0" distB="0" distL="0" distR="0" wp14:anchorId="4AE80BC3" wp14:editId="50BB4DC0">
+            <wp:extent cx="5274310" cy="2966720"/>
+            <wp:effectExtent l="0" t="0" r="2540" b="5080"/>
+            <wp:docPr id="9" name="圖片 9"/>
+            <wp:cNvGraphicFramePr>
+              <a:graphicFrameLocks xmlns:a="http://schemas.openxmlformats.org/drawingml/2006/main" noChangeAspect="1"/>
+            </wp:cNvGraphicFramePr>
+            <a:graphic xmlns:a="http://schemas.openxmlformats.org/drawingml/2006/main">
+              <a:graphicData uri="http://schemas.openxmlformats.org/drawingml/2006/picture">
+                <pic:pic xmlns:pic="http://schemas.openxmlformats.org/drawingml/2006/picture">
+                  <pic:nvPicPr>
+                    <pic:cNvPr id="1" name=""/>
+                    <pic:cNvPicPr/>
+                  </pic:nvPicPr>
+                  <pic:blipFill>
+                    <a:blip r:embed="rId12"/>
+                    <a:stretch>
+                      <a:fillRect/>
+                    </a:stretch>
+                  </pic:blipFill>
+                  <pic:spPr>
+                    <a:xfrm>
+                      <a:off x="0" y="0"/>
+                      <a:ext cx="5274310" cy="2966720"/>
+                    </a:xfrm>
+                    <a:prstGeom prst="rect">
+                      <a:avLst/>
+                    </a:prstGeom>
+                  </pic:spPr>
+                </pic:pic>
+              </a:graphicData>
+            </a:graphic>
+          </wp:inline>
+        </w:drawing>
+      </w:r>
+    </w:p>
+    <w:p>
+      <w:r>
+        <w:rPr>
+          <w:rFonts w:hint="eastAsia"/>
+        </w:rPr>
+        <w:t>可以看到以變更</w:t>
+      </w:r>
+    </w:p>
+    <w:p>
+      <w:r>
+        <w:rPr>
+          <w:rFonts w:hint="eastAsia"/>
+        </w:rPr>
+        <w:t>3</w:t>
+      </w:r>
+      <w:r>
+        <w:t>.</w:t>
+      </w:r>
+      <w:r>
+        <w:t xml:space="preserve"> </w:t>
+      </w:r>
+      <w:r>
+        <w:rPr>
+          <w:rFonts w:hint="eastAsia"/>
+        </w:rPr>
+        <w:t>但忘了說編輯頁面依樣要有驗證後的錯誤</w:t>
+      </w:r>
+      <w:r>
+        <w:rPr>
+          <w:rFonts w:hint="eastAsia"/>
+        </w:rPr>
+        <w:t>提示</w:t>
+      </w:r>
+      <w:r>
+        <w:rPr>
+          <w:rFonts w:hint="eastAsia"/>
+        </w:rPr>
+        <w:t>:</w:t>
+      </w:r>
+    </w:p>
+    <w:p>
+      <w:r>
+        <w:t xml:space="preserve"> </w:t>
+      </w:r>
+      <w:r>
+        <w:rPr>
+          <w:noProof/>
+        </w:rPr>
+        <w:lastRenderedPageBreak/>
+        <w:drawing>
+          <wp:inline distT="0" distB="0" distL="0" distR="0" wp14:anchorId="6CEE920E" wp14:editId="33FD47F7">
+            <wp:extent cx="5274310" cy="2966720"/>
+            <wp:effectExtent l="0" t="0" r="2540" b="5080"/>
+            <wp:docPr id="11" name="圖片 11"/>
+            <wp:cNvGraphicFramePr>
+              <a:graphicFrameLocks xmlns:a="http://schemas.openxmlformats.org/drawingml/2006/main" noChangeAspect="1"/>
+            </wp:cNvGraphicFramePr>
+            <a:graphic xmlns:a="http://schemas.openxmlformats.org/drawingml/2006/main">
+              <a:graphicData uri="http://schemas.openxmlformats.org/drawingml/2006/picture">
+                <pic:pic xmlns:pic="http://schemas.openxmlformats.org/drawingml/2006/picture">
+                  <pic:nvPicPr>
+                    <pic:cNvPr id="1" name=""/>
+                    <pic:cNvPicPr/>
+                  </pic:nvPicPr>
+                  <pic:blipFill>
+                    <a:blip r:embed="rId13"/>
+                    <a:stretch>
+                      <a:fillRect/>
+                    </a:stretch>
+                  </pic:blipFill>
+                  <pic:spPr>
+                    <a:xfrm>
+                      <a:off x="0" y="0"/>
+                      <a:ext cx="5274310" cy="2966720"/>
+                    </a:xfrm>
+                    <a:prstGeom prst="rect">
+                      <a:avLst/>
+                    </a:prstGeom>
+                  </pic:spPr>
+                </pic:pic>
+              </a:graphicData>
+            </a:graphic>
+          </wp:inline>
+        </w:drawing>
+      </w:r>
+    </w:p>
+    <w:p>
+      <w:r>
+        <w:rPr>
+          <w:rFonts w:hint="eastAsia"/>
+        </w:rPr>
+        <w:t>如此如果編輯頁面時自數不足就會跳出提示</w:t>
+      </w:r>
+      <w:r>
+        <w:rPr>
+          <w:rFonts w:hint="eastAsia"/>
+        </w:rPr>
+        <w:t>:</w:t>
+      </w:r>
+    </w:p>
+    <w:p>
+      <w:pPr>
+        <w:rPr>
+          <w:rFonts w:hint="eastAsia"/>
+        </w:rPr>
+      </w:pPr>
+      <w:r>
+        <w:rPr>
+          <w:noProof/>
+        </w:rPr>
+        <w:drawing>
+          <wp:inline distT="0" distB="0" distL="0" distR="0" wp14:anchorId="53392BD5" wp14:editId="21960EC7">
+            <wp:extent cx="5274310" cy="5596400"/>
+            <wp:effectExtent l="0" t="0" r="2540" b="4445"/>
+            <wp:docPr id="12" name="圖片 12" descr="C:\Users\user\AppData\Local\LINE\Cache\tmp\1528531394527.jpg"/>
+            <wp:cNvGraphicFramePr>
+              <a:graphicFrameLocks xmlns:a="http://schemas.openxmlformats.org/drawingml/2006/main" noChangeAspect="1"/>
+            </wp:cNvGraphicFramePr>
+            <a:graphic xmlns:a="http://schemas.openxmlformats.org/drawingml/2006/main">
+              <a:graphicData uri="http://schemas.openxmlformats.org/drawingml/2006/picture">
+                <pic:pic xmlns:pic="http://schemas.openxmlformats.org/drawingml/2006/picture">
+                  <pic:nvPicPr>
+                    <pic:cNvPr id="0" name="Picture 9" descr="C:\Users\user\AppData\Local\LINE\Cache\tmp\1528531394527.jpg"/>
+                    <pic:cNvPicPr>
+                      <a:picLocks noChangeAspect="1" noChangeArrowheads="1"/>
+                    </pic:cNvPicPr>
+                  </pic:nvPicPr>
+                  <pic:blipFill>
+                    <a:blip r:embed="rId14">
+                      <a:extLst>
+                        <a:ext uri="{28A0092B-C50C-407E-A947-70E740481C1C}">
+                          <a14:useLocalDpi xmlns:a14="http://schemas.microsoft.com/office/drawing/2010/main" val="0"/>
+                        </a:ext>
+                      </a:extLst>
+                    </a:blip>
+                    <a:srcRect/>
+                    <a:stretch>
+                      <a:fillRect/>
+                    </a:stretch>
+                  </pic:blipFill>
+                  <pic:spPr bwMode="auto">
+                    <a:xfrm>
+                      <a:off x="0" y="0"/>
+                      <a:ext cx="5274310" cy="5596400"/>
+                    </a:xfrm>
+                    <a:prstGeom prst="rect">
+                      <a:avLst/>
+                    </a:prstGeom>
+                    <a:noFill/>
+                    <a:ln>
+                      <a:noFill/>
+                    </a:ln>
+                  </pic:spPr>
+                </pic:pic>
+              </a:graphicData>
+            </a:graphic>
+          </wp:inline>
+        </w:drawing>
+      </w:r>
+    </w:p>
+    <w:p/>
+    <w:p>
+      <w:pPr>
+        <w:rPr>
+          <w:rFonts w:hint="eastAsia"/>
+        </w:rPr>
+      </w:pPr>
+      <w:r>
+        <w:rPr>
+          <w:rFonts w:hint="eastAsia"/>
+        </w:rPr>
+        <w:t>4</w:t>
+      </w:r>
+      <w:r>
+        <w:t xml:space="preserve">, </w:t>
+      </w:r>
+    </w:p>
+    <w:p>
+      <w:r>
+        <w:rPr>
+          <w:rFonts w:hint="eastAsia"/>
+        </w:rPr>
+        <w:t>我們發現在創建和編輯都會用到錯誤驗證</w:t>
+      </w:r>
+      <w:r>
+        <w:rPr>
+          <w:rFonts w:hint="eastAsia"/>
+        </w:rPr>
+        <w:t>:</w:t>
+      </w:r>
+    </w:p>
+    <w:p>
+      <w:r>
+        <w:rPr>
+          <w:rFonts w:hint="eastAsia"/>
+        </w:rPr>
+        <w:t>因此我們可以把驗證的錯誤題是抽出來變成一個</w:t>
+      </w:r>
+      <w:r>
+        <w:rPr>
+          <w:rFonts w:hint="eastAsia"/>
+        </w:rPr>
+        <w:t>l</w:t>
+      </w:r>
+      <w:r>
+        <w:t>ayout</w:t>
+      </w:r>
+      <w:r>
+        <w:t>:</w:t>
+      </w:r>
+    </w:p>
+    <w:p>
+      <w:r>
+        <w:rPr>
+          <w:rFonts w:hint="eastAsia"/>
+        </w:rPr>
+        <w:t>在</w:t>
+      </w:r>
+      <w:r>
+        <w:rPr>
+          <w:rFonts w:hint="eastAsia"/>
+        </w:rPr>
+        <w:t>l</w:t>
+      </w:r>
+      <w:r>
+        <w:t>ayout</w:t>
+      </w:r>
+      <w:r>
+        <w:rPr>
+          <w:rFonts w:hint="eastAsia"/>
+        </w:rPr>
+        <w:t>納編新增</w:t>
+      </w:r>
+      <w:r>
+        <w:rPr>
+          <w:rFonts w:hint="eastAsia"/>
+        </w:rPr>
+        <w:t>:</w:t>
+      </w:r>
+    </w:p>
+    <w:p>
+      <w:r>
+        <w:rPr>
+          <w:noProof/>
+        </w:rPr>
+        <w:drawing>
+          <wp:inline distT="0" distB="0" distL="0" distR="0" wp14:anchorId="26F9631A" wp14:editId="67B7A0C7">
+            <wp:extent cx="5274310" cy="2966720"/>
+            <wp:effectExtent l="0" t="0" r="2540" b="5080"/>
+            <wp:docPr id="13" name="圖片 13"/>
+            <wp:cNvGraphicFramePr>
+              <a:graphicFrameLocks xmlns:a="http://schemas.openxmlformats.org/drawingml/2006/main" noChangeAspect="1"/>
+            </wp:cNvGraphicFramePr>
+            <a:graphic xmlns:a="http://schemas.openxmlformats.org/drawingml/2006/main">
+              <a:graphicData uri="http://schemas.openxmlformats.org/drawingml/2006/picture">
+                <pic:pic xmlns:pic="http://schemas.openxmlformats.org/drawingml/2006/picture">
+                  <pic:nvPicPr>
+                    <pic:cNvPr id="1" name=""/>
+                    <pic:cNvPicPr/>
+                  </pic:nvPicPr>
+                  <pic:blipFill>
+                    <a:blip r:embed="rId15"/>
+                    <a:stretch>
+                      <a:fillRect/>
+                    </a:stretch>
+                  </pic:blipFill>
+                  <pic:spPr>
+                    <a:xfrm>
+                      <a:off x="0" y="0"/>
+                      <a:ext cx="5274310" cy="2966720"/>
+                    </a:xfrm>
+                    <a:prstGeom prst="rect">
+                      <a:avLst/>
+                    </a:prstGeom>
+                  </pic:spPr>
+                </pic:pic>
+              </a:graphicData>
+            </a:graphic>
+          </wp:inline>
+        </w:drawing>
+      </w:r>
+    </w:p>
+    <w:p/>
+    <w:p>
+      <w:r>
+        <w:rPr>
+          <w:rFonts w:hint="eastAsia"/>
+        </w:rPr>
+        <w:t>編輯頁面和創建頁面分別皆改為</w:t>
+      </w:r>
+      <w:r>
+        <w:rPr>
+          <w:rFonts w:hint="eastAsia"/>
+        </w:rPr>
+        <w:t>:</w:t>
+      </w:r>
+    </w:p>
+    <w:p>
+      <w:r>
+        <w:rPr>
+          <w:noProof/>
+        </w:rPr>
+        <w:drawing>
+          <wp:inline distT="0" distB="0" distL="0" distR="0" wp14:anchorId="3A5B874C" wp14:editId="19058456">
+            <wp:extent cx="5274310" cy="2966720"/>
+            <wp:effectExtent l="0" t="0" r="2540" b="5080"/>
+            <wp:docPr id="14" name="圖片 14"/>
+            <wp:cNvGraphicFramePr>
+              <a:graphicFrameLocks xmlns:a="http://schemas.openxmlformats.org/drawingml/2006/main" noChangeAspect="1"/>
+            </wp:cNvGraphicFramePr>
+            <a:graphic xmlns:a="http://schemas.openxmlformats.org/drawingml/2006/main">
+              <a:graphicData uri="http://schemas.openxmlformats.org/drawingml/2006/picture">
+                <pic:pic xmlns:pic="http://schemas.openxmlformats.org/drawingml/2006/picture">
+                  <pic:nvPicPr>
+                    <pic:cNvPr id="1" name=""/>
+                    <pic:cNvPicPr/>
+                  </pic:nvPicPr>
+                  <pic:blipFill>
+                    <a:blip r:embed="rId16"/>
+                    <a:stretch>
+                      <a:fillRect/>
+                    </a:stretch>
+                  </pic:blipFill>
+                  <pic:spPr>
+                    <a:xfrm>
+                      <a:off x="0" y="0"/>
+                      <a:ext cx="5274310" cy="2966720"/>
+                    </a:xfrm>
+                    <a:prstGeom prst="rect">
+                      <a:avLst/>
+                    </a:prstGeom>
+                  </pic:spPr>
+                </pic:pic>
+              </a:graphicData>
+            </a:graphic>
+          </wp:inline>
+        </w:drawing>
+      </w:r>
+    </w:p>
+    <w:p>
+      <w:pPr>
+        <w:rPr>
+          <w:rFonts w:hint="eastAsia"/>
+        </w:rPr>
+      </w:pPr>
+      <w:r>
+        <w:rPr>
+          <w:noProof/>
+        </w:rPr>
+        <w:lastRenderedPageBreak/>
+        <w:drawing>
+          <wp:inline distT="0" distB="0" distL="0" distR="0" wp14:anchorId="42722E4D" wp14:editId="7575C59A">
+            <wp:extent cx="5274310" cy="2966720"/>
+            <wp:effectExtent l="0" t="0" r="2540" b="5080"/>
+            <wp:docPr id="15" name="圖片 15"/>
+            <wp:cNvGraphicFramePr>
+              <a:graphicFrameLocks xmlns:a="http://schemas.openxmlformats.org/drawingml/2006/main" noChangeAspect="1"/>
+            </wp:cNvGraphicFramePr>
+            <a:graphic xmlns:a="http://schemas.openxmlformats.org/drawingml/2006/main">
+              <a:graphicData uri="http://schemas.openxmlformats.org/drawingml/2006/picture">
+                <pic:pic xmlns:pic="http://schemas.openxmlformats.org/drawingml/2006/picture">
+                  <pic:nvPicPr>
+                    <pic:cNvPr id="1" name=""/>
+                    <pic:cNvPicPr/>
+                  </pic:nvPicPr>
+                  <pic:blipFill>
+                    <a:blip r:embed="rId17"/>
+                    <a:stretch>
+                      <a:fillRect/>
+                    </a:stretch>
+                  </pic:blipFill>
+                  <pic:spPr>
+                    <a:xfrm>
+                      <a:off x="0" y="0"/>
+                      <a:ext cx="5274310" cy="2966720"/>
+                    </a:xfrm>
+                    <a:prstGeom prst="rect">
+                      <a:avLst/>
+                    </a:prstGeom>
+                  </pic:spPr>
+                </pic:pic>
+              </a:graphicData>
+            </a:graphic>
+          </wp:inline>
+        </w:drawing>
+      </w:r>
+      <w:bookmarkStart w:id="0" w:name="_GoBack"/>
+      <w:bookmarkEnd w:id="0"/>
+    </w:p>
+    <w:p>
+      <w:pPr>
+        <w:rPr>
+          <w:rFonts w:hint="eastAsia"/>
+        </w:rPr>
+      </w:pPr>
+    </w:p>
+    <w:p>
+      <w:pPr>
+        <w:rPr>
+          <w:rFonts w:hint="eastAsia"/>
+        </w:rPr>
+      </w:pPr>
     </w:p>
     <w:sectPr>
       <w:pgSz w:w="11906" w:h="16838"/>

</xml_diff>